<commit_message>
adding the new pages
</commit_message>
<xml_diff>
--- a/docs/H.W1 report.docx
+++ b/docs/H.W1 report.docx
@@ -1317,12 +1317,15 @@
           <w:rFonts w:asciiTheme="minorHAnsi" w:hAnsiTheme="minorHAnsi" w:cs="Courier New"/>
         </w:rPr>
       </w:pPr>
-      <w:r>
-        <w:rPr>
-          <w:rFonts w:asciiTheme="minorHAnsi" w:hAnsiTheme="minorHAnsi" w:cs="Courier New"/>
-        </w:rPr>
-        <w:t>https://www.figma.com/design/CD9B0W7xrjLmuIgOnrVn8Z/ZenFlow?node-id=0-1&amp;t=vvZ8CwjBBfngYDPk-1</w:t>
-      </w:r>
+      <w:hyperlink r:id="rId5" w:history="1">
+        <w:r>
+          <w:rPr>
+            <w:rStyle w:val="Hyperlink"/>
+            <w:rFonts w:asciiTheme="minorHAnsi" w:hAnsiTheme="minorHAnsi" w:cs="Courier New"/>
+          </w:rPr>
+          <w:t>https://www.figma.com/design/CD9B0W7xrjLmuIgOnrVn8Z/ZenFlow?node-id=0-1&amp;t=vvZ8CwjBBfngYDPk-1</w:t>
+        </w:r>
+      </w:hyperlink>
     </w:p>
     <w:p>
       <w:pPr>
@@ -1347,7 +1350,7 @@
           <w:noProof/>
         </w:rPr>
         <w:drawing>
-          <wp:inline distT="0" distB="0" distL="0" distR="0" wp14:anchorId="41F212CB" wp14:editId="0ACCC714">
+          <wp:inline distT="0" distB="0" distL="0" distR="0" wp14:anchorId="41F212CB" wp14:editId="2C551B0F">
             <wp:extent cx="5865495" cy="2482850"/>
             <wp:effectExtent l="0" t="0" r="1905" b="0"/>
             <wp:docPr id="322315880" name="Picture 2"/>
@@ -1364,7 +1367,7 @@
                     </pic:cNvPicPr>
                   </pic:nvPicPr>
                   <pic:blipFill>
-                    <a:blip r:embed="rId5" cstate="print">
+                    <a:blip r:embed="rId6" cstate="print">
                       <a:extLst>
                         <a:ext uri="{28A0092B-C50C-407E-A947-70E740481C1C}">
                           <a14:useLocalDpi xmlns:a14="http://schemas.microsoft.com/office/drawing/2010/main" val="0"/>
@@ -3328,6 +3331,29 @@
       <w:szCs w:val="21"/>
     </w:rPr>
   </w:style>
+  <w:style w:type="character" w:styleId="Hyperlink">
+    <w:name w:val="Hyperlink"/>
+    <w:basedOn w:val="DefaultParagraphFont"/>
+    <w:uiPriority w:val="99"/>
+    <w:unhideWhenUsed/>
+    <w:rsid w:val="00EF716F"/>
+    <w:rPr>
+      <w:color w:val="467886" w:themeColor="hyperlink"/>
+      <w:u w:val="single"/>
+    </w:rPr>
+  </w:style>
+  <w:style w:type="character" w:styleId="UnresolvedMention">
+    <w:name w:val="Unresolved Mention"/>
+    <w:basedOn w:val="DefaultParagraphFont"/>
+    <w:uiPriority w:val="99"/>
+    <w:semiHidden/>
+    <w:unhideWhenUsed/>
+    <w:rsid w:val="00EF716F"/>
+    <w:rPr>
+      <w:color w:val="605E5C"/>
+      <w:shd w:val="clear" w:color="auto" w:fill="E1DFDD"/>
+    </w:rPr>
+  </w:style>
 </w:styles>
 </file>
 

</xml_diff>